<commit_message>
Modified respondent sealed form template to display role in SOT and not submission date
</commit_message>
<xml_diff>
--- a/docker/docmosis/templates/CV-SPC-HRN-ENG-01027.docx
+++ b/docker/docmosis/templates/CV-SPC-HRN-ENG-01027.docx
@@ -4902,7 +4902,7 @@
             <w:pPr>
               <w:rPr>
                 <w:rFonts w:ascii="GDSTransportWebsite" w:hAnsi="GDSTransportWebsite"/>
-                <w:color w:val="0A0A0A"/>
+                <w:shd w:val="clear" w:color="auto" w:fill="FFFFFF"/>
               </w:rPr>
             </w:pPr>
             <w:r>
@@ -4931,103 +4931,32 @@
             <w:r>
               <w:rPr>
                 <w:rFonts w:ascii="GDSTransportWebsite" w:hAnsi="GDSTransportWebsite"/>
-                <w:color w:val="0A0A0A"/>
-              </w:rPr>
-              <w:t>&lt;</w:t>
-            </w:r>
-            <w:proofErr w:type="gramStart"/>
+                <w:shd w:val="clear" w:color="auto" w:fill="FFFFFF"/>
+              </w:rPr>
+              <w:t>&lt;&lt;</w:t>
+            </w:r>
+            <w:proofErr w:type="spellStart"/>
             <w:r>
               <w:rPr>
                 <w:rFonts w:ascii="GDSTransportWebsite" w:hAnsi="GDSTransportWebsite"/>
-                <w:color w:val="0A0A0A"/>
-              </w:rPr>
-              <w:t>&lt;</w:t>
+                <w:shd w:val="clear" w:color="auto" w:fill="FFFFFF"/>
+              </w:rPr>
+              <w:t>statementOfTruth.</w:t>
             </w:r>
             <w:r>
               <w:rPr>
                 <w:rFonts w:ascii="GDSTransportWebsite" w:hAnsi="GDSTransportWebsite"/>
-                <w:color w:val="0A0A0A"/>
-              </w:rPr>
-              <w:t>{</w:t>
-            </w:r>
-            <w:proofErr w:type="spellStart"/>
-            <w:proofErr w:type="gramEnd"/>
+                <w:shd w:val="clear" w:color="auto" w:fill="FFFFFF"/>
+              </w:rPr>
+              <w:t>role</w:t>
+            </w:r>
+            <w:proofErr w:type="spellEnd"/>
             <w:r>
               <w:rPr>
                 <w:rFonts w:ascii="GDSTransportWebsite" w:hAnsi="GDSTransportWebsite"/>
-                <w:color w:val="0A0A0A"/>
-              </w:rPr>
-              <w:t>dateFormat</w:t>
-            </w:r>
-            <w:proofErr w:type="spellEnd"/>
-            <w:r>
-              <w:rPr>
-                <w:rFonts w:ascii="GDSTransportWebsite" w:hAnsi="GDSTransportWebsite"/>
-                <w:color w:val="0A0A0A"/>
-              </w:rPr>
-              <w:t>(</w:t>
-            </w:r>
-            <w:proofErr w:type="spellStart"/>
-            <w:r>
-              <w:rPr>
-                <w:rFonts w:ascii="GDSTransportWebsite" w:hAnsi="GDSTransportWebsite"/>
-                <w:color w:val="0A0A0A"/>
-              </w:rPr>
-              <w:t>submittedOn</w:t>
-            </w:r>
-            <w:proofErr w:type="spellEnd"/>
-            <w:r>
-              <w:rPr>
-                <w:rFonts w:ascii="GDSTransportWebsite" w:hAnsi="GDSTransportWebsite"/>
-                <w:color w:val="0A0A0A"/>
-              </w:rPr>
-              <w:t xml:space="preserve">, ‘d MMMM </w:t>
-            </w:r>
-            <w:proofErr w:type="spellStart"/>
-            <w:r>
-              <w:rPr>
-                <w:rFonts w:ascii="GDSTransportWebsite" w:hAnsi="GDSTransportWebsite"/>
-                <w:color w:val="0A0A0A"/>
-              </w:rPr>
-              <w:t>yyyy</w:t>
-            </w:r>
-            <w:proofErr w:type="spellEnd"/>
-            <w:r>
-              <w:rPr>
-                <w:rFonts w:ascii="GDSTransportWebsite" w:hAnsi="GDSTransportWebsite"/>
-                <w:color w:val="0A0A0A"/>
-              </w:rPr>
-              <w:t>’, ‘dd-MM-</w:t>
-            </w:r>
-            <w:proofErr w:type="spellStart"/>
-            <w:r>
-              <w:rPr>
-                <w:rFonts w:ascii="GDSTransportWebsite" w:hAnsi="GDSTransportWebsite"/>
-                <w:color w:val="0A0A0A"/>
-              </w:rPr>
-              <w:t>yyyy</w:t>
-            </w:r>
-            <w:proofErr w:type="spellEnd"/>
-            <w:r>
-              <w:rPr>
-                <w:rFonts w:ascii="GDSTransportWebsite" w:hAnsi="GDSTransportWebsite"/>
-                <w:color w:val="0A0A0A"/>
-              </w:rPr>
-              <w:t>’)}</w:t>
-            </w:r>
-            <w:r>
-              <w:rPr>
-                <w:rFonts w:ascii="GDSTransportWebsite" w:hAnsi="GDSTransportWebsite"/>
-                <w:color w:val="0A0A0A"/>
-              </w:rPr>
-              <w:t>&gt;</w:t>
-            </w:r>
-            <w:r>
-              <w:rPr>
-                <w:rFonts w:ascii="GDSTransportWebsite" w:hAnsi="GDSTransportWebsite"/>
-                <w:color w:val="0A0A0A"/>
-              </w:rPr>
-              <w:t>&gt;</w:t>
+                <w:shd w:val="clear" w:color="auto" w:fill="FFFFFF"/>
+              </w:rPr>
+              <w:t>&gt;&gt;</w:t>
             </w:r>
           </w:p>
         </w:tc>
@@ -8526,97 +8455,97 @@
       </w:rPr>
     </w:lvl>
   </w:abstractNum>
-  <w:num w:numId="1">
+  <w:num w:numId="1" w16cid:durableId="50423841">
     <w:abstractNumId w:val="0"/>
   </w:num>
-  <w:num w:numId="2">
+  <w:num w:numId="2" w16cid:durableId="880244022">
     <w:abstractNumId w:val="8"/>
   </w:num>
-  <w:num w:numId="3">
+  <w:num w:numId="3" w16cid:durableId="42676508">
     <w:abstractNumId w:val="7"/>
   </w:num>
-  <w:num w:numId="4">
+  <w:num w:numId="4" w16cid:durableId="2137872962">
     <w:abstractNumId w:val="4"/>
   </w:num>
-  <w:num w:numId="5">
+  <w:num w:numId="5" w16cid:durableId="1373000515">
     <w:abstractNumId w:val="9"/>
   </w:num>
-  <w:num w:numId="6">
+  <w:num w:numId="6" w16cid:durableId="634799874">
     <w:abstractNumId w:val="10"/>
   </w:num>
-  <w:num w:numId="7">
+  <w:num w:numId="7" w16cid:durableId="1567641515">
     <w:abstractNumId w:val="16"/>
   </w:num>
-  <w:num w:numId="8">
+  <w:num w:numId="8" w16cid:durableId="566495676">
     <w:abstractNumId w:val="22"/>
   </w:num>
-  <w:num w:numId="9">
+  <w:num w:numId="9" w16cid:durableId="15354221">
     <w:abstractNumId w:val="5"/>
   </w:num>
-  <w:num w:numId="10">
+  <w:num w:numId="10" w16cid:durableId="346908767">
     <w:abstractNumId w:val="29"/>
   </w:num>
-  <w:num w:numId="11">
+  <w:num w:numId="11" w16cid:durableId="786580061">
     <w:abstractNumId w:val="11"/>
   </w:num>
-  <w:num w:numId="12">
+  <w:num w:numId="12" w16cid:durableId="1033582215">
     <w:abstractNumId w:val="6"/>
   </w:num>
-  <w:num w:numId="13">
+  <w:num w:numId="13" w16cid:durableId="1043361258">
     <w:abstractNumId w:val="13"/>
   </w:num>
-  <w:num w:numId="14">
+  <w:num w:numId="14" w16cid:durableId="769811048">
     <w:abstractNumId w:val="17"/>
   </w:num>
-  <w:num w:numId="15">
+  <w:num w:numId="15" w16cid:durableId="752051369">
     <w:abstractNumId w:val="24"/>
   </w:num>
-  <w:num w:numId="16">
+  <w:num w:numId="16" w16cid:durableId="1434395000">
     <w:abstractNumId w:val="19"/>
   </w:num>
-  <w:num w:numId="17">
+  <w:num w:numId="17" w16cid:durableId="1152940190">
     <w:abstractNumId w:val="28"/>
   </w:num>
-  <w:num w:numId="18">
+  <w:num w:numId="18" w16cid:durableId="357320740">
     <w:abstractNumId w:val="27"/>
   </w:num>
-  <w:num w:numId="19">
+  <w:num w:numId="19" w16cid:durableId="149491398">
     <w:abstractNumId w:val="1"/>
   </w:num>
-  <w:num w:numId="20">
+  <w:num w:numId="20" w16cid:durableId="61030015">
     <w:abstractNumId w:val="26"/>
   </w:num>
-  <w:num w:numId="21">
+  <w:num w:numId="21" w16cid:durableId="496771923">
     <w:abstractNumId w:val="3"/>
   </w:num>
-  <w:num w:numId="22">
+  <w:num w:numId="22" w16cid:durableId="176701955">
     <w:abstractNumId w:val="15"/>
   </w:num>
-  <w:num w:numId="23">
+  <w:num w:numId="23" w16cid:durableId="1896970272">
     <w:abstractNumId w:val="2"/>
   </w:num>
-  <w:num w:numId="24">
+  <w:num w:numId="24" w16cid:durableId="355235621">
     <w:abstractNumId w:val="12"/>
   </w:num>
-  <w:num w:numId="25">
+  <w:num w:numId="25" w16cid:durableId="1489244185">
     <w:abstractNumId w:val="30"/>
   </w:num>
-  <w:num w:numId="26">
+  <w:num w:numId="26" w16cid:durableId="1659724116">
     <w:abstractNumId w:val="20"/>
   </w:num>
-  <w:num w:numId="27">
+  <w:num w:numId="27" w16cid:durableId="2025664130">
     <w:abstractNumId w:val="14"/>
   </w:num>
-  <w:num w:numId="28">
+  <w:num w:numId="28" w16cid:durableId="1203635914">
     <w:abstractNumId w:val="21"/>
   </w:num>
-  <w:num w:numId="29">
+  <w:num w:numId="29" w16cid:durableId="1656295615">
     <w:abstractNumId w:val="25"/>
   </w:num>
-  <w:num w:numId="30">
+  <w:num w:numId="30" w16cid:durableId="826016366">
     <w:abstractNumId w:val="18"/>
   </w:num>
-  <w:num w:numId="31">
+  <w:num w:numId="31" w16cid:durableId="514152087">
     <w:abstractNumId w:val="23"/>
   </w:num>
 </w:numbering>

</xml_diff>

<commit_message>
Modified respondent sealed form template to display role in SOT and not submission date (#1015)
</commit_message>
<xml_diff>
--- a/docker/docmosis/templates/CV-SPC-HRN-ENG-01027.docx
+++ b/docker/docmosis/templates/CV-SPC-HRN-ENG-01027.docx
@@ -4902,7 +4902,7 @@
             <w:pPr>
               <w:rPr>
                 <w:rFonts w:ascii="GDSTransportWebsite" w:hAnsi="GDSTransportWebsite"/>
-                <w:color w:val="0A0A0A"/>
+                <w:shd w:val="clear" w:color="auto" w:fill="FFFFFF"/>
               </w:rPr>
             </w:pPr>
             <w:r>
@@ -4931,103 +4931,32 @@
             <w:r>
               <w:rPr>
                 <w:rFonts w:ascii="GDSTransportWebsite" w:hAnsi="GDSTransportWebsite"/>
-                <w:color w:val="0A0A0A"/>
-              </w:rPr>
-              <w:t>&lt;</w:t>
-            </w:r>
-            <w:proofErr w:type="gramStart"/>
+                <w:shd w:val="clear" w:color="auto" w:fill="FFFFFF"/>
+              </w:rPr>
+              <w:t>&lt;&lt;</w:t>
+            </w:r>
+            <w:proofErr w:type="spellStart"/>
             <w:r>
               <w:rPr>
                 <w:rFonts w:ascii="GDSTransportWebsite" w:hAnsi="GDSTransportWebsite"/>
-                <w:color w:val="0A0A0A"/>
-              </w:rPr>
-              <w:t>&lt;</w:t>
+                <w:shd w:val="clear" w:color="auto" w:fill="FFFFFF"/>
+              </w:rPr>
+              <w:t>statementOfTruth.</w:t>
             </w:r>
             <w:r>
               <w:rPr>
                 <w:rFonts w:ascii="GDSTransportWebsite" w:hAnsi="GDSTransportWebsite"/>
-                <w:color w:val="0A0A0A"/>
-              </w:rPr>
-              <w:t>{</w:t>
-            </w:r>
-            <w:proofErr w:type="spellStart"/>
-            <w:proofErr w:type="gramEnd"/>
+                <w:shd w:val="clear" w:color="auto" w:fill="FFFFFF"/>
+              </w:rPr>
+              <w:t>role</w:t>
+            </w:r>
+            <w:proofErr w:type="spellEnd"/>
             <w:r>
               <w:rPr>
                 <w:rFonts w:ascii="GDSTransportWebsite" w:hAnsi="GDSTransportWebsite"/>
-                <w:color w:val="0A0A0A"/>
-              </w:rPr>
-              <w:t>dateFormat</w:t>
-            </w:r>
-            <w:proofErr w:type="spellEnd"/>
-            <w:r>
-              <w:rPr>
-                <w:rFonts w:ascii="GDSTransportWebsite" w:hAnsi="GDSTransportWebsite"/>
-                <w:color w:val="0A0A0A"/>
-              </w:rPr>
-              <w:t>(</w:t>
-            </w:r>
-            <w:proofErr w:type="spellStart"/>
-            <w:r>
-              <w:rPr>
-                <w:rFonts w:ascii="GDSTransportWebsite" w:hAnsi="GDSTransportWebsite"/>
-                <w:color w:val="0A0A0A"/>
-              </w:rPr>
-              <w:t>submittedOn</w:t>
-            </w:r>
-            <w:proofErr w:type="spellEnd"/>
-            <w:r>
-              <w:rPr>
-                <w:rFonts w:ascii="GDSTransportWebsite" w:hAnsi="GDSTransportWebsite"/>
-                <w:color w:val="0A0A0A"/>
-              </w:rPr>
-              <w:t xml:space="preserve">, ‘d MMMM </w:t>
-            </w:r>
-            <w:proofErr w:type="spellStart"/>
-            <w:r>
-              <w:rPr>
-                <w:rFonts w:ascii="GDSTransportWebsite" w:hAnsi="GDSTransportWebsite"/>
-                <w:color w:val="0A0A0A"/>
-              </w:rPr>
-              <w:t>yyyy</w:t>
-            </w:r>
-            <w:proofErr w:type="spellEnd"/>
-            <w:r>
-              <w:rPr>
-                <w:rFonts w:ascii="GDSTransportWebsite" w:hAnsi="GDSTransportWebsite"/>
-                <w:color w:val="0A0A0A"/>
-              </w:rPr>
-              <w:t>’, ‘dd-MM-</w:t>
-            </w:r>
-            <w:proofErr w:type="spellStart"/>
-            <w:r>
-              <w:rPr>
-                <w:rFonts w:ascii="GDSTransportWebsite" w:hAnsi="GDSTransportWebsite"/>
-                <w:color w:val="0A0A0A"/>
-              </w:rPr>
-              <w:t>yyyy</w:t>
-            </w:r>
-            <w:proofErr w:type="spellEnd"/>
-            <w:r>
-              <w:rPr>
-                <w:rFonts w:ascii="GDSTransportWebsite" w:hAnsi="GDSTransportWebsite"/>
-                <w:color w:val="0A0A0A"/>
-              </w:rPr>
-              <w:t>’)}</w:t>
-            </w:r>
-            <w:r>
-              <w:rPr>
-                <w:rFonts w:ascii="GDSTransportWebsite" w:hAnsi="GDSTransportWebsite"/>
-                <w:color w:val="0A0A0A"/>
-              </w:rPr>
-              <w:t>&gt;</w:t>
-            </w:r>
-            <w:r>
-              <w:rPr>
-                <w:rFonts w:ascii="GDSTransportWebsite" w:hAnsi="GDSTransportWebsite"/>
-                <w:color w:val="0A0A0A"/>
-              </w:rPr>
-              <w:t>&gt;</w:t>
+                <w:shd w:val="clear" w:color="auto" w:fill="FFFFFF"/>
+              </w:rPr>
+              <w:t>&gt;&gt;</w:t>
             </w:r>
           </w:p>
         </w:tc>
@@ -8526,97 +8455,97 @@
       </w:rPr>
     </w:lvl>
   </w:abstractNum>
-  <w:num w:numId="1">
+  <w:num w:numId="1" w16cid:durableId="50423841">
     <w:abstractNumId w:val="0"/>
   </w:num>
-  <w:num w:numId="2">
+  <w:num w:numId="2" w16cid:durableId="880244022">
     <w:abstractNumId w:val="8"/>
   </w:num>
-  <w:num w:numId="3">
+  <w:num w:numId="3" w16cid:durableId="42676508">
     <w:abstractNumId w:val="7"/>
   </w:num>
-  <w:num w:numId="4">
+  <w:num w:numId="4" w16cid:durableId="2137872962">
     <w:abstractNumId w:val="4"/>
   </w:num>
-  <w:num w:numId="5">
+  <w:num w:numId="5" w16cid:durableId="1373000515">
     <w:abstractNumId w:val="9"/>
   </w:num>
-  <w:num w:numId="6">
+  <w:num w:numId="6" w16cid:durableId="634799874">
     <w:abstractNumId w:val="10"/>
   </w:num>
-  <w:num w:numId="7">
+  <w:num w:numId="7" w16cid:durableId="1567641515">
     <w:abstractNumId w:val="16"/>
   </w:num>
-  <w:num w:numId="8">
+  <w:num w:numId="8" w16cid:durableId="566495676">
     <w:abstractNumId w:val="22"/>
   </w:num>
-  <w:num w:numId="9">
+  <w:num w:numId="9" w16cid:durableId="15354221">
     <w:abstractNumId w:val="5"/>
   </w:num>
-  <w:num w:numId="10">
+  <w:num w:numId="10" w16cid:durableId="346908767">
     <w:abstractNumId w:val="29"/>
   </w:num>
-  <w:num w:numId="11">
+  <w:num w:numId="11" w16cid:durableId="786580061">
     <w:abstractNumId w:val="11"/>
   </w:num>
-  <w:num w:numId="12">
+  <w:num w:numId="12" w16cid:durableId="1033582215">
     <w:abstractNumId w:val="6"/>
   </w:num>
-  <w:num w:numId="13">
+  <w:num w:numId="13" w16cid:durableId="1043361258">
     <w:abstractNumId w:val="13"/>
   </w:num>
-  <w:num w:numId="14">
+  <w:num w:numId="14" w16cid:durableId="769811048">
     <w:abstractNumId w:val="17"/>
   </w:num>
-  <w:num w:numId="15">
+  <w:num w:numId="15" w16cid:durableId="752051369">
     <w:abstractNumId w:val="24"/>
   </w:num>
-  <w:num w:numId="16">
+  <w:num w:numId="16" w16cid:durableId="1434395000">
     <w:abstractNumId w:val="19"/>
   </w:num>
-  <w:num w:numId="17">
+  <w:num w:numId="17" w16cid:durableId="1152940190">
     <w:abstractNumId w:val="28"/>
   </w:num>
-  <w:num w:numId="18">
+  <w:num w:numId="18" w16cid:durableId="357320740">
     <w:abstractNumId w:val="27"/>
   </w:num>
-  <w:num w:numId="19">
+  <w:num w:numId="19" w16cid:durableId="149491398">
     <w:abstractNumId w:val="1"/>
   </w:num>
-  <w:num w:numId="20">
+  <w:num w:numId="20" w16cid:durableId="61030015">
     <w:abstractNumId w:val="26"/>
   </w:num>
-  <w:num w:numId="21">
+  <w:num w:numId="21" w16cid:durableId="496771923">
     <w:abstractNumId w:val="3"/>
   </w:num>
-  <w:num w:numId="22">
+  <w:num w:numId="22" w16cid:durableId="176701955">
     <w:abstractNumId w:val="15"/>
   </w:num>
-  <w:num w:numId="23">
+  <w:num w:numId="23" w16cid:durableId="1896970272">
     <w:abstractNumId w:val="2"/>
   </w:num>
-  <w:num w:numId="24">
+  <w:num w:numId="24" w16cid:durableId="355235621">
     <w:abstractNumId w:val="12"/>
   </w:num>
-  <w:num w:numId="25">
+  <w:num w:numId="25" w16cid:durableId="1489244185">
     <w:abstractNumId w:val="30"/>
   </w:num>
-  <w:num w:numId="26">
+  <w:num w:numId="26" w16cid:durableId="1659724116">
     <w:abstractNumId w:val="20"/>
   </w:num>
-  <w:num w:numId="27">
+  <w:num w:numId="27" w16cid:durableId="2025664130">
     <w:abstractNumId w:val="14"/>
   </w:num>
-  <w:num w:numId="28">
+  <w:num w:numId="28" w16cid:durableId="1203635914">
     <w:abstractNumId w:val="21"/>
   </w:num>
-  <w:num w:numId="29">
+  <w:num w:numId="29" w16cid:durableId="1656295615">
     <w:abstractNumId w:val="25"/>
   </w:num>
-  <w:num w:numId="30">
+  <w:num w:numId="30" w16cid:durableId="826016366">
     <w:abstractNumId w:val="18"/>
   </w:num>
-  <w:num w:numId="31">
+  <w:num w:numId="31" w16cid:durableId="514152087">
     <w:abstractNumId w:val="23"/>
   </w:num>
 </w:numbering>

</xml_diff>